<commit_message>
CRUD order and viewal user
</commit_message>
<xml_diff>
--- a/backend/API Endpoints Summary.docx
+++ b/backend/API Endpoints Summary.docx
@@ -2083,7 +2083,6 @@
           <w:p>
             <w:pPr>
               <w:rPr>
-                <w:rFonts w:hint="cs"/>
                 <w:sz w:val="22"/>
                 <w:szCs w:val="22"/>
               </w:rPr>
@@ -2154,7 +2153,6 @@
           <w:p>
             <w:pPr>
               <w:rPr>
-                <w:rFonts w:hint="cs"/>
                 <w:sz w:val="22"/>
                 <w:szCs w:val="22"/>
               </w:rPr>
@@ -2768,7 +2766,6 @@
           <w:p>
             <w:pPr>
               <w:rPr>
-                <w:rFonts w:hint="cs"/>
                 <w:sz w:val="22"/>
                 <w:szCs w:val="22"/>
               </w:rPr>
@@ -4846,7 +4843,6 @@
           <w:p>
             <w:pPr>
               <w:rPr>
-                <w:rFonts w:hint="cs"/>
                 <w:sz w:val="22"/>
                 <w:szCs w:val="22"/>
               </w:rPr>
@@ -4919,7 +4915,6 @@
           <w:p>
             <w:pPr>
               <w:rPr>
-                <w:rFonts w:hint="cs"/>
                 <w:sz w:val="28"/>
                 <w:szCs w:val="28"/>
                 <w:cs/>
@@ -5505,7 +5500,6 @@
           <w:p>
             <w:pPr>
               <w:rPr>
-                <w:rFonts w:hint="cs"/>
                 <w:sz w:val="22"/>
                 <w:szCs w:val="22"/>
                 <w:cs/>
@@ -5823,6 +5817,795 @@
         </w:tc>
       </w:tr>
     </w:tbl>
+    <w:p>
+      <w:pPr>
+        <w:rPr>
+          <w:sz w:val="28"/>
+          <w:szCs w:val="28"/>
+        </w:rPr>
+      </w:pPr>
+    </w:p>
+    <w:p>
+      <w:pPr>
+        <w:rPr>
+          <w:sz w:val="28"/>
+          <w:szCs w:val="28"/>
+        </w:rPr>
+      </w:pPr>
+      <w:r>
+        <w:rPr>
+          <w:sz w:val="28"/>
+          <w:szCs w:val="28"/>
+        </w:rPr>
+        <w:lastRenderedPageBreak/>
+        <w:t>Admin</w:t>
+      </w:r>
+    </w:p>
+    <w:tbl>
+      <w:tblPr>
+        <w:tblStyle w:val="TableGrid"/>
+        <w:tblW w:w="9382" w:type="dxa"/>
+        <w:jc w:val="center"/>
+        <w:tblLook w:val="04A0" w:firstRow="1" w:lastRow="0" w:firstColumn="1" w:lastColumn="0" w:noHBand="0" w:noVBand="1"/>
+      </w:tblPr>
+      <w:tblGrid>
+        <w:gridCol w:w="3026"/>
+        <w:gridCol w:w="1009"/>
+        <w:gridCol w:w="2228"/>
+        <w:gridCol w:w="3119"/>
+      </w:tblGrid>
+      <w:tr>
+        <w:trPr>
+          <w:trHeight w:val="453"/>
+          <w:jc w:val="center"/>
+        </w:trPr>
+        <w:tc>
+          <w:tcPr>
+            <w:tcW w:w="3055" w:type="dxa"/>
+            <w:vAlign w:val="center"/>
+          </w:tcPr>
+          <w:p>
+            <w:pPr>
+              <w:jc w:val="center"/>
+              <w:rPr>
+                <w:szCs w:val="24"/>
+              </w:rPr>
+            </w:pPr>
+            <w:r>
+              <w:rPr>
+                <w:szCs w:val="24"/>
+              </w:rPr>
+              <w:t>Endpoint</w:t>
+            </w:r>
+          </w:p>
+        </w:tc>
+        <w:tc>
+          <w:tcPr>
+            <w:tcW w:w="900" w:type="dxa"/>
+            <w:vAlign w:val="center"/>
+          </w:tcPr>
+          <w:p>
+            <w:pPr>
+              <w:jc w:val="center"/>
+              <w:rPr>
+                <w:szCs w:val="24"/>
+              </w:rPr>
+            </w:pPr>
+            <w:r>
+              <w:rPr>
+                <w:szCs w:val="24"/>
+              </w:rPr>
+              <w:t>Method</w:t>
+            </w:r>
+          </w:p>
+        </w:tc>
+        <w:tc>
+          <w:tcPr>
+            <w:tcW w:w="2250" w:type="dxa"/>
+            <w:vAlign w:val="center"/>
+          </w:tcPr>
+          <w:p>
+            <w:pPr>
+              <w:jc w:val="center"/>
+              <w:rPr>
+                <w:szCs w:val="24"/>
+              </w:rPr>
+            </w:pPr>
+            <w:r>
+              <w:rPr>
+                <w:szCs w:val="24"/>
+              </w:rPr>
+              <w:t>Description</w:t>
+            </w:r>
+          </w:p>
+        </w:tc>
+        <w:tc>
+          <w:tcPr>
+            <w:tcW w:w="3177" w:type="dxa"/>
+            <w:vAlign w:val="center"/>
+          </w:tcPr>
+          <w:p>
+            <w:pPr>
+              <w:jc w:val="center"/>
+              <w:rPr>
+                <w:szCs w:val="24"/>
+              </w:rPr>
+            </w:pPr>
+            <w:r>
+              <w:rPr>
+                <w:szCs w:val="24"/>
+              </w:rPr>
+              <w:t>Body</w:t>
+            </w:r>
+          </w:p>
+        </w:tc>
+      </w:tr>
+      <w:tr>
+        <w:trPr>
+          <w:trHeight w:val="1349"/>
+          <w:jc w:val="center"/>
+        </w:trPr>
+        <w:tc>
+          <w:tcPr>
+            <w:tcW w:w="3055" w:type="dxa"/>
+            <w:vAlign w:val="center"/>
+          </w:tcPr>
+          <w:p>
+            <w:pPr>
+              <w:rPr>
+                <w:sz w:val="22"/>
+                <w:szCs w:val="22"/>
+              </w:rPr>
+            </w:pPr>
+            <w:r>
+              <w:rPr>
+                <w:sz w:val="22"/>
+                <w:szCs w:val="22"/>
+              </w:rPr>
+              <w:t>/</w:t>
+            </w:r>
+            <w:proofErr w:type="spellStart"/>
+            <w:r>
+              <w:rPr>
+                <w:sz w:val="22"/>
+                <w:szCs w:val="22"/>
+              </w:rPr>
+              <w:t>api</w:t>
+            </w:r>
+            <w:proofErr w:type="spellEnd"/>
+            <w:r>
+              <w:rPr>
+                <w:sz w:val="22"/>
+                <w:szCs w:val="22"/>
+              </w:rPr>
+              <w:t>/</w:t>
+            </w:r>
+            <w:r>
+              <w:rPr>
+                <w:sz w:val="22"/>
+                <w:szCs w:val="22"/>
+              </w:rPr>
+              <w:t>admin/list-orders</w:t>
+            </w:r>
+          </w:p>
+        </w:tc>
+        <w:tc>
+          <w:tcPr>
+            <w:tcW w:w="900" w:type="dxa"/>
+            <w:vAlign w:val="center"/>
+          </w:tcPr>
+          <w:p>
+            <w:pPr>
+              <w:rPr>
+                <w:sz w:val="22"/>
+                <w:szCs w:val="22"/>
+              </w:rPr>
+            </w:pPr>
+            <w:r>
+              <w:rPr>
+                <w:sz w:val="22"/>
+                <w:szCs w:val="22"/>
+              </w:rPr>
+              <w:t>GET</w:t>
+            </w:r>
+          </w:p>
+        </w:tc>
+        <w:tc>
+          <w:tcPr>
+            <w:tcW w:w="2250" w:type="dxa"/>
+            <w:vAlign w:val="center"/>
+          </w:tcPr>
+          <w:p>
+            <w:pPr>
+              <w:rPr>
+                <w:sz w:val="22"/>
+                <w:szCs w:val="22"/>
+                <w:cs/>
+              </w:rPr>
+            </w:pPr>
+            <w:proofErr w:type="gramStart"/>
+            <w:r>
+              <w:rPr>
+                <w:sz w:val="22"/>
+                <w:szCs w:val="22"/>
+              </w:rPr>
+              <w:t>List</w:t>
+            </w:r>
+            <w:proofErr w:type="gramEnd"/>
+            <w:r>
+              <w:rPr>
+                <w:sz w:val="22"/>
+                <w:szCs w:val="22"/>
+              </w:rPr>
+              <w:t xml:space="preserve"> all orders</w:t>
+            </w:r>
+          </w:p>
+          <w:p>
+            <w:pPr>
+              <w:rPr>
+                <w:sz w:val="22"/>
+                <w:szCs w:val="22"/>
+              </w:rPr>
+            </w:pPr>
+            <w:r>
+              <w:rPr>
+                <w:rFonts w:hint="cs"/>
+                <w:color w:val="8DD873" w:themeColor="accent6" w:themeTint="99"/>
+                <w:sz w:val="28"/>
+                <w:szCs w:val="28"/>
+                <w:cs/>
+              </w:rPr>
+              <w:t>มี</w:t>
+            </w:r>
+            <w:r>
+              <w:rPr>
+                <w:rFonts w:hint="cs"/>
+                <w:color w:val="8DD873" w:themeColor="accent6" w:themeTint="99"/>
+                <w:sz w:val="22"/>
+                <w:szCs w:val="22"/>
+                <w:cs/>
+              </w:rPr>
+              <w:t xml:space="preserve"> </w:t>
+            </w:r>
+            <w:proofErr w:type="spellStart"/>
+            <w:r>
+              <w:rPr>
+                <w:color w:val="8DD873" w:themeColor="accent6" w:themeTint="99"/>
+                <w:sz w:val="22"/>
+                <w:szCs w:val="22"/>
+              </w:rPr>
+              <w:t>authen</w:t>
+            </w:r>
+            <w:proofErr w:type="spellEnd"/>
+            <w:r>
+              <w:rPr>
+                <w:color w:val="8DD873" w:themeColor="accent6" w:themeTint="99"/>
+                <w:sz w:val="22"/>
+                <w:szCs w:val="22"/>
+              </w:rPr>
+              <w:t xml:space="preserve"> </w:t>
+            </w:r>
+            <w:r>
+              <w:rPr>
+                <w:color w:val="8DD873" w:themeColor="accent6" w:themeTint="99"/>
+                <w:sz w:val="22"/>
+                <w:szCs w:val="22"/>
+              </w:rPr>
+              <w:t>admin</w:t>
+            </w:r>
+          </w:p>
+        </w:tc>
+        <w:tc>
+          <w:tcPr>
+            <w:tcW w:w="3177" w:type="dxa"/>
+            <w:vAlign w:val="center"/>
+          </w:tcPr>
+          <w:p>
+            <w:pPr>
+              <w:rPr>
+                <w:sz w:val="22"/>
+                <w:szCs w:val="22"/>
+              </w:rPr>
+            </w:pPr>
+            <w:r>
+              <w:rPr>
+                <w:sz w:val="22"/>
+                <w:szCs w:val="22"/>
+              </w:rPr>
+              <w:t>None</w:t>
+            </w:r>
+          </w:p>
+        </w:tc>
+      </w:tr>
+      <w:tr>
+        <w:trPr>
+          <w:trHeight w:val="2123"/>
+          <w:jc w:val="center"/>
+        </w:trPr>
+        <w:tc>
+          <w:tcPr>
+            <w:tcW w:w="3055" w:type="dxa"/>
+            <w:vAlign w:val="center"/>
+          </w:tcPr>
+          <w:p>
+            <w:pPr>
+              <w:rPr>
+                <w:sz w:val="22"/>
+                <w:szCs w:val="22"/>
+              </w:rPr>
+            </w:pPr>
+            <w:r>
+              <w:rPr>
+                <w:sz w:val="22"/>
+                <w:szCs w:val="22"/>
+              </w:rPr>
+              <w:t>/</w:t>
+            </w:r>
+            <w:proofErr w:type="spellStart"/>
+            <w:r>
+              <w:rPr>
+                <w:sz w:val="22"/>
+                <w:szCs w:val="22"/>
+              </w:rPr>
+              <w:t>api</w:t>
+            </w:r>
+            <w:proofErr w:type="spellEnd"/>
+            <w:r>
+              <w:rPr>
+                <w:sz w:val="22"/>
+                <w:szCs w:val="22"/>
+              </w:rPr>
+              <w:t>/admin/status-order/:id</w:t>
+            </w:r>
+          </w:p>
+        </w:tc>
+        <w:tc>
+          <w:tcPr>
+            <w:tcW w:w="900" w:type="dxa"/>
+            <w:vAlign w:val="center"/>
+          </w:tcPr>
+          <w:p>
+            <w:pPr>
+              <w:rPr>
+                <w:sz w:val="22"/>
+                <w:szCs w:val="22"/>
+              </w:rPr>
+            </w:pPr>
+            <w:r>
+              <w:rPr>
+                <w:sz w:val="22"/>
+                <w:szCs w:val="22"/>
+              </w:rPr>
+              <w:t>PUT</w:t>
+            </w:r>
+          </w:p>
+        </w:tc>
+        <w:tc>
+          <w:tcPr>
+            <w:tcW w:w="2250" w:type="dxa"/>
+            <w:vAlign w:val="center"/>
+          </w:tcPr>
+          <w:p>
+            <w:pPr>
+              <w:rPr>
+                <w:color w:val="0D0D0D" w:themeColor="text1" w:themeTint="F2"/>
+                <w:sz w:val="22"/>
+                <w:szCs w:val="22"/>
+              </w:rPr>
+            </w:pPr>
+            <w:proofErr w:type="gramStart"/>
+            <w:r>
+              <w:rPr>
+                <w:color w:val="0D0D0D" w:themeColor="text1" w:themeTint="F2"/>
+                <w:sz w:val="22"/>
+                <w:szCs w:val="22"/>
+              </w:rPr>
+              <w:t>Approve</w:t>
+            </w:r>
+            <w:proofErr w:type="gramEnd"/>
+            <w:r>
+              <w:rPr>
+                <w:color w:val="0D0D0D" w:themeColor="text1" w:themeTint="F2"/>
+                <w:sz w:val="22"/>
+                <w:szCs w:val="22"/>
+              </w:rPr>
+              <w:t xml:space="preserve"> or </w:t>
+            </w:r>
+            <w:proofErr w:type="gramStart"/>
+            <w:r>
+              <w:rPr>
+                <w:color w:val="0D0D0D" w:themeColor="text1" w:themeTint="F2"/>
+                <w:sz w:val="22"/>
+                <w:szCs w:val="22"/>
+              </w:rPr>
+              <w:t>Not</w:t>
+            </w:r>
+            <w:proofErr w:type="gramEnd"/>
+            <w:r>
+              <w:rPr>
+                <w:color w:val="0D0D0D" w:themeColor="text1" w:themeTint="F2"/>
+                <w:sz w:val="22"/>
+                <w:szCs w:val="22"/>
+              </w:rPr>
+              <w:t xml:space="preserve"> approved</w:t>
+            </w:r>
+            <w:r>
+              <w:rPr>
+                <w:rFonts w:hint="cs"/>
+                <w:color w:val="0D0D0D" w:themeColor="text1" w:themeTint="F2"/>
+                <w:sz w:val="22"/>
+                <w:szCs w:val="22"/>
+                <w:cs/>
+              </w:rPr>
+              <w:t xml:space="preserve"> </w:t>
+            </w:r>
+            <w:r>
+              <w:rPr>
+                <w:color w:val="0D0D0D" w:themeColor="text1" w:themeTint="F2"/>
+                <w:sz w:val="22"/>
+                <w:szCs w:val="22"/>
+              </w:rPr>
+              <w:t>order</w:t>
+            </w:r>
+          </w:p>
+          <w:p>
+            <w:pPr>
+              <w:rPr>
+                <w:color w:val="0D0D0D" w:themeColor="text1" w:themeTint="F2"/>
+                <w:sz w:val="22"/>
+                <w:szCs w:val="22"/>
+              </w:rPr>
+            </w:pPr>
+            <w:r>
+              <w:rPr>
+                <w:color w:val="0D0D0D" w:themeColor="text1" w:themeTint="F2"/>
+                <w:sz w:val="22"/>
+                <w:szCs w:val="22"/>
+              </w:rPr>
+              <w:t>Params id order</w:t>
+            </w:r>
+          </w:p>
+          <w:p>
+            <w:pPr>
+              <w:rPr>
+                <w:sz w:val="22"/>
+                <w:szCs w:val="22"/>
+              </w:rPr>
+            </w:pPr>
+            <w:r>
+              <w:rPr>
+                <w:rFonts w:hint="cs"/>
+                <w:color w:val="8DD873" w:themeColor="accent6" w:themeTint="99"/>
+                <w:sz w:val="28"/>
+                <w:szCs w:val="28"/>
+                <w:cs/>
+              </w:rPr>
+              <w:t>มี</w:t>
+            </w:r>
+            <w:r>
+              <w:rPr>
+                <w:rFonts w:hint="cs"/>
+                <w:color w:val="8DD873" w:themeColor="accent6" w:themeTint="99"/>
+                <w:sz w:val="22"/>
+                <w:szCs w:val="22"/>
+                <w:cs/>
+              </w:rPr>
+              <w:t xml:space="preserve"> </w:t>
+            </w:r>
+            <w:proofErr w:type="spellStart"/>
+            <w:r>
+              <w:rPr>
+                <w:color w:val="8DD873" w:themeColor="accent6" w:themeTint="99"/>
+                <w:sz w:val="22"/>
+                <w:szCs w:val="22"/>
+              </w:rPr>
+              <w:t>authen</w:t>
+            </w:r>
+            <w:proofErr w:type="spellEnd"/>
+            <w:r>
+              <w:rPr>
+                <w:color w:val="8DD873" w:themeColor="accent6" w:themeTint="99"/>
+                <w:sz w:val="22"/>
+                <w:szCs w:val="22"/>
+              </w:rPr>
+              <w:t xml:space="preserve"> </w:t>
+            </w:r>
+            <w:r>
+              <w:rPr>
+                <w:color w:val="8DD873" w:themeColor="accent6" w:themeTint="99"/>
+                <w:sz w:val="22"/>
+                <w:szCs w:val="22"/>
+              </w:rPr>
+              <w:t>admin</w:t>
+            </w:r>
+          </w:p>
+        </w:tc>
+        <w:tc>
+          <w:tcPr>
+            <w:tcW w:w="3177" w:type="dxa"/>
+            <w:vAlign w:val="center"/>
+          </w:tcPr>
+          <w:p>
+            <w:pPr>
+              <w:rPr>
+                <w:sz w:val="22"/>
+                <w:szCs w:val="22"/>
+              </w:rPr>
+            </w:pPr>
+            <w:r>
+              <w:rPr>
+                <w:sz w:val="22"/>
+                <w:szCs w:val="22"/>
+              </w:rPr>
+              <w:t>{</w:t>
+            </w:r>
+          </w:p>
+          <w:p>
+            <w:pPr>
+              <w:rPr>
+                <w:sz w:val="22"/>
+                <w:szCs w:val="22"/>
+              </w:rPr>
+            </w:pPr>
+            <w:r>
+              <w:rPr>
+                <w:sz w:val="22"/>
+                <w:szCs w:val="22"/>
+              </w:rPr>
+              <w:t>“status</w:t>
+            </w:r>
+            <w:proofErr w:type="gramStart"/>
+            <w:r>
+              <w:rPr>
+                <w:sz w:val="22"/>
+                <w:szCs w:val="22"/>
+              </w:rPr>
+              <w:t>” :</w:t>
+            </w:r>
+            <w:proofErr w:type="gramEnd"/>
+            <w:r>
+              <w:rPr>
+                <w:sz w:val="22"/>
+                <w:szCs w:val="22"/>
+              </w:rPr>
+              <w:t xml:space="preserve"> “</w:t>
+            </w:r>
+            <w:r>
+              <w:rPr>
+                <w:rFonts w:hint="cs"/>
+                <w:sz w:val="28"/>
+                <w:szCs w:val="28"/>
+                <w:cs/>
+              </w:rPr>
+              <w:t>อนุมัติ</w:t>
+            </w:r>
+            <w:r>
+              <w:rPr>
+                <w:rFonts w:hint="cs"/>
+                <w:sz w:val="28"/>
+                <w:szCs w:val="28"/>
+                <w:cs/>
+              </w:rPr>
+              <w:t>การสั่งซื้อ</w:t>
+            </w:r>
+            <w:r>
+              <w:rPr>
+                <w:sz w:val="22"/>
+                <w:szCs w:val="22"/>
+              </w:rPr>
+              <w:t>”</w:t>
+            </w:r>
+          </w:p>
+          <w:p>
+            <w:pPr>
+              <w:rPr>
+                <w:sz w:val="22"/>
+                <w:szCs w:val="22"/>
+              </w:rPr>
+            </w:pPr>
+            <w:r>
+              <w:rPr>
+                <w:sz w:val="22"/>
+                <w:szCs w:val="22"/>
+              </w:rPr>
+              <w:t>}</w:t>
+            </w:r>
+          </w:p>
+        </w:tc>
+      </w:tr>
+      <w:tr>
+        <w:trPr>
+          <w:trHeight w:val="719"/>
+          <w:jc w:val="center"/>
+        </w:trPr>
+        <w:tc>
+          <w:tcPr>
+            <w:tcW w:w="3055" w:type="dxa"/>
+            <w:vAlign w:val="center"/>
+          </w:tcPr>
+          <w:p>
+            <w:pPr>
+              <w:rPr>
+                <w:sz w:val="22"/>
+                <w:szCs w:val="22"/>
+                <w:cs/>
+              </w:rPr>
+            </w:pPr>
+            <w:r>
+              <w:rPr>
+                <w:sz w:val="22"/>
+                <w:szCs w:val="22"/>
+              </w:rPr>
+              <w:t>/</w:t>
+            </w:r>
+            <w:proofErr w:type="spellStart"/>
+            <w:r>
+              <w:rPr>
+                <w:sz w:val="22"/>
+                <w:szCs w:val="22"/>
+              </w:rPr>
+              <w:t>api</w:t>
+            </w:r>
+            <w:proofErr w:type="spellEnd"/>
+            <w:r>
+              <w:rPr>
+                <w:sz w:val="22"/>
+                <w:szCs w:val="22"/>
+              </w:rPr>
+              <w:t>/</w:t>
+            </w:r>
+            <w:r>
+              <w:rPr>
+                <w:sz w:val="22"/>
+                <w:szCs w:val="22"/>
+              </w:rPr>
+              <w:t>admin/list-users</w:t>
+            </w:r>
+          </w:p>
+        </w:tc>
+        <w:tc>
+          <w:tcPr>
+            <w:tcW w:w="900" w:type="dxa"/>
+            <w:vAlign w:val="center"/>
+          </w:tcPr>
+          <w:p>
+            <w:pPr>
+              <w:rPr>
+                <w:sz w:val="22"/>
+                <w:szCs w:val="22"/>
+              </w:rPr>
+            </w:pPr>
+            <w:r>
+              <w:rPr>
+                <w:sz w:val="22"/>
+                <w:szCs w:val="22"/>
+              </w:rPr>
+              <w:t>GET</w:t>
+            </w:r>
+          </w:p>
+        </w:tc>
+        <w:tc>
+          <w:tcPr>
+            <w:tcW w:w="2250" w:type="dxa"/>
+            <w:vAlign w:val="center"/>
+          </w:tcPr>
+          <w:p>
+            <w:pPr>
+              <w:rPr>
+                <w:sz w:val="22"/>
+                <w:szCs w:val="22"/>
+              </w:rPr>
+            </w:pPr>
+            <w:proofErr w:type="gramStart"/>
+            <w:r>
+              <w:rPr>
+                <w:sz w:val="22"/>
+                <w:szCs w:val="22"/>
+              </w:rPr>
+              <w:t>List</w:t>
+            </w:r>
+            <w:proofErr w:type="gramEnd"/>
+            <w:r>
+              <w:rPr>
+                <w:sz w:val="22"/>
+                <w:szCs w:val="22"/>
+              </w:rPr>
+              <w:t xml:space="preserve"> all </w:t>
+            </w:r>
+            <w:r>
+              <w:rPr>
+                <w:sz w:val="22"/>
+                <w:szCs w:val="22"/>
+              </w:rPr>
+              <w:t>users</w:t>
+            </w:r>
+          </w:p>
+          <w:p>
+            <w:pPr>
+              <w:rPr>
+                <w:sz w:val="22"/>
+                <w:szCs w:val="22"/>
+              </w:rPr>
+            </w:pPr>
+            <w:r>
+              <w:rPr>
+                <w:rFonts w:hint="cs"/>
+                <w:color w:val="8DD873" w:themeColor="accent6" w:themeTint="99"/>
+                <w:sz w:val="28"/>
+                <w:szCs w:val="28"/>
+                <w:cs/>
+              </w:rPr>
+              <w:t>มี</w:t>
+            </w:r>
+            <w:r>
+              <w:rPr>
+                <w:rFonts w:hint="cs"/>
+                <w:color w:val="8DD873" w:themeColor="accent6" w:themeTint="99"/>
+                <w:sz w:val="22"/>
+                <w:szCs w:val="22"/>
+                <w:cs/>
+              </w:rPr>
+              <w:t xml:space="preserve"> </w:t>
+            </w:r>
+            <w:proofErr w:type="spellStart"/>
+            <w:r>
+              <w:rPr>
+                <w:color w:val="8DD873" w:themeColor="accent6" w:themeTint="99"/>
+                <w:sz w:val="22"/>
+                <w:szCs w:val="22"/>
+              </w:rPr>
+              <w:t>authen</w:t>
+            </w:r>
+            <w:proofErr w:type="spellEnd"/>
+            <w:r>
+              <w:rPr>
+                <w:color w:val="8DD873" w:themeColor="accent6" w:themeTint="99"/>
+                <w:sz w:val="22"/>
+                <w:szCs w:val="22"/>
+              </w:rPr>
+              <w:t xml:space="preserve"> </w:t>
+            </w:r>
+            <w:r>
+              <w:rPr>
+                <w:color w:val="8DD873" w:themeColor="accent6" w:themeTint="99"/>
+                <w:sz w:val="22"/>
+                <w:szCs w:val="22"/>
+              </w:rPr>
+              <w:t>admin</w:t>
+            </w:r>
+          </w:p>
+        </w:tc>
+        <w:tc>
+          <w:tcPr>
+            <w:tcW w:w="3177" w:type="dxa"/>
+            <w:vAlign w:val="center"/>
+          </w:tcPr>
+          <w:p>
+            <w:pPr>
+              <w:rPr>
+                <w:sz w:val="22"/>
+                <w:szCs w:val="22"/>
+              </w:rPr>
+            </w:pPr>
+            <w:r>
+              <w:rPr>
+                <w:sz w:val="22"/>
+                <w:szCs w:val="22"/>
+              </w:rPr>
+              <w:t>None</w:t>
+            </w:r>
+          </w:p>
+        </w:tc>
+      </w:tr>
+    </w:tbl>
+    <w:p>
+      <w:pPr>
+        <w:rPr>
+          <w:sz w:val="28"/>
+          <w:szCs w:val="28"/>
+        </w:rPr>
+      </w:pPr>
+    </w:p>
     <w:p>
       <w:pPr>
         <w:rPr>

</xml_diff>